<commit_message>
Minor Changes - Finishing Sprint
</commit_message>
<xml_diff>
--- a/0.2 & 1.2 Timer Page UAT Plan.docx
+++ b/0.2 & 1.2 Timer Page UAT Plan.docx
@@ -947,15 +947,7 @@
         <w:t xml:space="preserve">. The application is to include a </w:t>
       </w:r>
       <w:r>
-        <w:t xml:space="preserve">timer, </w:t>
-      </w:r>
-      <w:proofErr w:type="gramStart"/>
-      <w:r>
-        <w:t>achievements</w:t>
-      </w:r>
-      <w:proofErr w:type="gramEnd"/>
-      <w:r>
-        <w:t xml:space="preserve"> and a planner. </w:t>
+        <w:t xml:space="preserve">timer, achievements and a planner. </w:t>
       </w:r>
     </w:p>
     <w:p>
@@ -1270,13 +1262,8 @@
           <w:numId w:val="21"/>
         </w:numPr>
       </w:pPr>
-      <w:proofErr w:type="gramStart"/>
       <w:r>
-        <w:t>Does</w:t>
-      </w:r>
-      <w:proofErr w:type="gramEnd"/>
-      <w:r>
-        <w:t xml:space="preserve"> the sounds play when timer ends?</w:t>
+        <w:t>Does the sounds play when timer ends?</w:t>
       </w:r>
     </w:p>
     <w:p>
@@ -1409,18 +1396,8 @@
                                 <w:iCs/>
                                 <w:color w:val="000000" w:themeColor="text1"/>
                               </w:rPr>
-                              <w:t xml:space="preserve">The collision detection algorithm has been refined to respond earlier and bring the robot to halt in a more controlled </w:t>
+                              <w:t>The collision detection algorithm has been refined to respond earlier and bring the robot to halt in a more controlled manner</w:t>
                             </w:r>
-                            <w:proofErr w:type="gramStart"/>
-                            <w:r>
-                              <w:rPr>
-                                <w:i/>
-                                <w:iCs/>
-                                <w:color w:val="000000" w:themeColor="text1"/>
-                              </w:rPr>
-                              <w:t>manner</w:t>
-                            </w:r>
-                            <w:proofErr w:type="gramEnd"/>
                           </w:p>
                           <w:p>
                             <w:pPr>
@@ -1466,18 +1443,8 @@
                                 <w:iCs/>
                                 <w:color w:val="000000" w:themeColor="text1"/>
                               </w:rPr>
-                              <w:t xml:space="preserve">Does the collision detection system identify solid </w:t>
+                              <w:t>Does the collision detection system identify solid objects</w:t>
                             </w:r>
-                            <w:proofErr w:type="gramStart"/>
-                            <w:r>
-                              <w:rPr>
-                                <w:i/>
-                                <w:iCs/>
-                                <w:color w:val="000000" w:themeColor="text1"/>
-                              </w:rPr>
-                              <w:t>objects</w:t>
-                            </w:r>
-                            <w:proofErr w:type="gramEnd"/>
                           </w:p>
                           <w:p>
                             <w:pPr>
@@ -1497,18 +1464,8 @@
                                 <w:iCs/>
                                 <w:color w:val="000000" w:themeColor="text1"/>
                               </w:rPr>
-                              <w:t xml:space="preserve">Does the collision detection system begin responding </w:t>
+                              <w:t>Does the collision detection system begin responding earlier</w:t>
                             </w:r>
-                            <w:proofErr w:type="gramStart"/>
-                            <w:r>
-                              <w:rPr>
-                                <w:i/>
-                                <w:iCs/>
-                                <w:color w:val="000000" w:themeColor="text1"/>
-                              </w:rPr>
-                              <w:t>earlier</w:t>
-                            </w:r>
-                            <w:proofErr w:type="gramEnd"/>
                           </w:p>
                           <w:p>
                             <w:pPr>
@@ -1528,18 +1485,8 @@
                                 <w:iCs/>
                                 <w:color w:val="000000" w:themeColor="text1"/>
                               </w:rPr>
-                              <w:t xml:space="preserve">Does the collision detection system visual outputs </w:t>
+                              <w:t>Does the collision detection system visual outputs work</w:t>
                             </w:r>
-                            <w:proofErr w:type="gramStart"/>
-                            <w:r>
-                              <w:rPr>
-                                <w:i/>
-                                <w:iCs/>
-                                <w:color w:val="000000" w:themeColor="text1"/>
-                              </w:rPr>
-                              <w:t>work</w:t>
-                            </w:r>
-                            <w:proofErr w:type="gramEnd"/>
                           </w:p>
                           <w:p>
                             <w:pPr>
@@ -1606,18 +1553,8 @@
                                 <w:iCs/>
                                 <w:color w:val="000000" w:themeColor="text1"/>
                               </w:rPr>
-                              <w:t xml:space="preserve">Does the collision response mechanism respond to mobile, irregular or transparent </w:t>
+                              <w:t>Does the collision response mechanism respond to mobile, irregular or transparent objects</w:t>
                             </w:r>
-                            <w:proofErr w:type="gramStart"/>
-                            <w:r>
-                              <w:rPr>
-                                <w:i/>
-                                <w:iCs/>
-                                <w:color w:val="000000" w:themeColor="text1"/>
-                              </w:rPr>
-                              <w:t>objects</w:t>
-                            </w:r>
-                            <w:proofErr w:type="gramEnd"/>
                           </w:p>
                           <w:p>
                             <w:pPr>
@@ -1682,18 +1619,8 @@
                           <w:iCs/>
                           <w:color w:val="000000" w:themeColor="text1"/>
                         </w:rPr>
-                        <w:t xml:space="preserve">The collision detection algorithm has been refined to respond earlier and bring the robot to halt in a more controlled </w:t>
+                        <w:t>The collision detection algorithm has been refined to respond earlier and bring the robot to halt in a more controlled manner</w:t>
                       </w:r>
-                      <w:proofErr w:type="gramStart"/>
-                      <w:r>
-                        <w:rPr>
-                          <w:i/>
-                          <w:iCs/>
-                          <w:color w:val="000000" w:themeColor="text1"/>
-                        </w:rPr>
-                        <w:t>manner</w:t>
-                      </w:r>
-                      <w:proofErr w:type="gramEnd"/>
                     </w:p>
                     <w:p>
                       <w:pPr>
@@ -1739,18 +1666,8 @@
                           <w:iCs/>
                           <w:color w:val="000000" w:themeColor="text1"/>
                         </w:rPr>
-                        <w:t xml:space="preserve">Does the collision detection system identify solid </w:t>
+                        <w:t>Does the collision detection system identify solid objects</w:t>
                       </w:r>
-                      <w:proofErr w:type="gramStart"/>
-                      <w:r>
-                        <w:rPr>
-                          <w:i/>
-                          <w:iCs/>
-                          <w:color w:val="000000" w:themeColor="text1"/>
-                        </w:rPr>
-                        <w:t>objects</w:t>
-                      </w:r>
-                      <w:proofErr w:type="gramEnd"/>
                     </w:p>
                     <w:p>
                       <w:pPr>
@@ -1770,18 +1687,8 @@
                           <w:iCs/>
                           <w:color w:val="000000" w:themeColor="text1"/>
                         </w:rPr>
-                        <w:t xml:space="preserve">Does the collision detection system begin responding </w:t>
+                        <w:t>Does the collision detection system begin responding earlier</w:t>
                       </w:r>
-                      <w:proofErr w:type="gramStart"/>
-                      <w:r>
-                        <w:rPr>
-                          <w:i/>
-                          <w:iCs/>
-                          <w:color w:val="000000" w:themeColor="text1"/>
-                        </w:rPr>
-                        <w:t>earlier</w:t>
-                      </w:r>
-                      <w:proofErr w:type="gramEnd"/>
                     </w:p>
                     <w:p>
                       <w:pPr>
@@ -1801,18 +1708,8 @@
                           <w:iCs/>
                           <w:color w:val="000000" w:themeColor="text1"/>
                         </w:rPr>
-                        <w:t xml:space="preserve">Does the collision detection system visual outputs </w:t>
+                        <w:t>Does the collision detection system visual outputs work</w:t>
                       </w:r>
-                      <w:proofErr w:type="gramStart"/>
-                      <w:r>
-                        <w:rPr>
-                          <w:i/>
-                          <w:iCs/>
-                          <w:color w:val="000000" w:themeColor="text1"/>
-                        </w:rPr>
-                        <w:t>work</w:t>
-                      </w:r>
-                      <w:proofErr w:type="gramEnd"/>
                     </w:p>
                     <w:p>
                       <w:pPr>
@@ -1879,18 +1776,8 @@
                           <w:iCs/>
                           <w:color w:val="000000" w:themeColor="text1"/>
                         </w:rPr>
-                        <w:t xml:space="preserve">Does the collision response mechanism respond to mobile, irregular or transparent </w:t>
+                        <w:t>Does the collision response mechanism respond to mobile, irregular or transparent objects</w:t>
                       </w:r>
-                      <w:proofErr w:type="gramStart"/>
-                      <w:r>
-                        <w:rPr>
-                          <w:i/>
-                          <w:iCs/>
-                          <w:color w:val="000000" w:themeColor="text1"/>
-                        </w:rPr>
-                        <w:t>objects</w:t>
-                      </w:r>
-                      <w:proofErr w:type="gramEnd"/>
                     </w:p>
                     <w:p>
                       <w:pPr>
@@ -2825,18 +2712,8 @@
                                       <w:iCs/>
                                       <w:color w:val="000000" w:themeColor="text1"/>
                                     </w:rPr>
-                                    <w:t xml:space="preserve">Johannes </w:t>
+                                    <w:t>Johannes Creusen</w:t>
                                   </w:r>
-                                  <w:proofErr w:type="spellStart"/>
-                                  <w:r>
-                                    <w:rPr>
-                                      <w:i/>
-                                      <w:iCs/>
-                                      <w:color w:val="000000" w:themeColor="text1"/>
-                                    </w:rPr>
-                                    <w:t>Creusen</w:t>
-                                  </w:r>
-                                  <w:proofErr w:type="spellEnd"/>
                                 </w:p>
                               </w:tc>
                               <w:tc>
@@ -2911,18 +2788,8 @@
                                       <w:iCs/>
                                       <w:color w:val="000000" w:themeColor="text1"/>
                                     </w:rPr>
-                                    <w:t xml:space="preserve">Stefan </w:t>
+                                    <w:t>Stefan Kottila</w:t>
                                   </w:r>
-                                  <w:proofErr w:type="spellStart"/>
-                                  <w:r>
-                                    <w:rPr>
-                                      <w:i/>
-                                      <w:iCs/>
-                                      <w:color w:val="000000" w:themeColor="text1"/>
-                                    </w:rPr>
-                                    <w:t>Kottila</w:t>
-                                  </w:r>
-                                  <w:proofErr w:type="spellEnd"/>
                                 </w:p>
                               </w:tc>
                               <w:tc>
@@ -3399,18 +3266,8 @@
                                 <w:iCs/>
                                 <w:color w:val="000000" w:themeColor="text1"/>
                               </w:rPr>
-                              <w:t xml:space="preserve">Johannes </w:t>
+                              <w:t>Johannes Creusen</w:t>
                             </w:r>
-                            <w:proofErr w:type="spellStart"/>
-                            <w:r>
-                              <w:rPr>
-                                <w:i/>
-                                <w:iCs/>
-                                <w:color w:val="000000" w:themeColor="text1"/>
-                              </w:rPr>
-                              <w:t>Creusen</w:t>
-                            </w:r>
-                            <w:proofErr w:type="spellEnd"/>
                           </w:p>
                         </w:tc>
                         <w:tc>
@@ -3485,18 +3342,8 @@
                                 <w:iCs/>
                                 <w:color w:val="000000" w:themeColor="text1"/>
                               </w:rPr>
-                              <w:t xml:space="preserve">Stefan </w:t>
+                              <w:t>Stefan Kottila</w:t>
                             </w:r>
-                            <w:proofErr w:type="spellStart"/>
-                            <w:r>
-                              <w:rPr>
-                                <w:i/>
-                                <w:iCs/>
-                                <w:color w:val="000000" w:themeColor="text1"/>
-                              </w:rPr>
-                              <w:t>Kottila</w:t>
-                            </w:r>
-                            <w:proofErr w:type="spellEnd"/>
                           </w:p>
                         </w:tc>
                         <w:tc>
@@ -5343,25 +5190,7 @@
                                 <w:iCs/>
                                 <w:color w:val="000000" w:themeColor="text1"/>
                               </w:rPr>
-                              <w:t xml:space="preserve">NBN </w:t>
-                            </w:r>
-                            <w:proofErr w:type="spellStart"/>
-                            <w:r>
-                              <w:rPr>
-                                <w:i/>
-                                <w:iCs/>
-                                <w:color w:val="000000" w:themeColor="text1"/>
-                              </w:rPr>
-                              <w:t>Fibe</w:t>
-                            </w:r>
-                            <w:proofErr w:type="spellEnd"/>
-                            <w:r>
-                              <w:rPr>
-                                <w:i/>
-                                <w:iCs/>
-                                <w:color w:val="000000" w:themeColor="text1"/>
-                              </w:rPr>
-                              <w:t xml:space="preserve"> to the Node network.</w:t>
+                              <w:t>NBN Fibe to the Node network.</w:t>
                             </w:r>
                           </w:p>
                           <w:p>
@@ -5519,25 +5348,7 @@
                           <w:iCs/>
                           <w:color w:val="000000" w:themeColor="text1"/>
                         </w:rPr>
-                        <w:t xml:space="preserve">NBN </w:t>
-                      </w:r>
-                      <w:proofErr w:type="spellStart"/>
-                      <w:r>
-                        <w:rPr>
-                          <w:i/>
-                          <w:iCs/>
-                          <w:color w:val="000000" w:themeColor="text1"/>
-                        </w:rPr>
-                        <w:t>Fibe</w:t>
-                      </w:r>
-                      <w:proofErr w:type="spellEnd"/>
-                      <w:r>
-                        <w:rPr>
-                          <w:i/>
-                          <w:iCs/>
-                          <w:color w:val="000000" w:themeColor="text1"/>
-                        </w:rPr>
-                        <w:t xml:space="preserve"> to the Node network.</w:t>
+                        <w:t>NBN Fibe to the Node network.</w:t>
                       </w:r>
                     </w:p>
                     <w:p>
@@ -5885,13 +5696,8 @@
               <w:spacing w:line="240" w:lineRule="auto"/>
             </w:pPr>
             <w:r>
-              <w:t xml:space="preserve">User starts </w:t>
-            </w:r>
-            <w:proofErr w:type="gramStart"/>
-            <w:r>
-              <w:t>index.html</w:t>
-            </w:r>
-            <w:proofErr w:type="gramEnd"/>
+              <w:t>User starts index.html</w:t>
+            </w:r>
           </w:p>
           <w:p>
             <w:pPr>
@@ -5932,13 +5738,8 @@
               </w:numPr>
               <w:spacing w:line="240" w:lineRule="auto"/>
             </w:pPr>
-            <w:proofErr w:type="gramStart"/>
-            <w:r>
-              <w:t>User</w:t>
-            </w:r>
-            <w:proofErr w:type="gramEnd"/>
-            <w:r>
-              <w:t xml:space="preserve"> see </w:t>
+            <w:r>
+              <w:t xml:space="preserve">User see </w:t>
             </w:r>
             <w:r>
               <w:t>pot image</w:t>
@@ -5953,13 +5754,8 @@
               </w:numPr>
               <w:spacing w:line="240" w:lineRule="auto"/>
             </w:pPr>
-            <w:proofErr w:type="gramStart"/>
-            <w:r>
-              <w:t>User</w:t>
-            </w:r>
-            <w:proofErr w:type="gramEnd"/>
-            <w:r>
-              <w:t xml:space="preserve"> see </w:t>
+            <w:r>
+              <w:t xml:space="preserve">User see </w:t>
             </w:r>
             <w:r>
               <w:t xml:space="preserve">3 </w:t>
@@ -5981,13 +5777,8 @@
               <w:spacing w:line="240" w:lineRule="auto"/>
             </w:pPr>
             <w:r>
-              <w:t xml:space="preserve">User sees a text </w:t>
-            </w:r>
-            <w:proofErr w:type="gramStart"/>
-            <w:r>
-              <w:t>boxes</w:t>
-            </w:r>
-            <w:proofErr w:type="gramEnd"/>
+              <w:t>User sees a text boxes</w:t>
+            </w:r>
           </w:p>
           <w:p>
             <w:pPr>
@@ -5999,15 +5790,7 @@
               <w:spacing w:line="240" w:lineRule="auto"/>
             </w:pPr>
             <w:r>
-              <w:t xml:space="preserve">User sees digital </w:t>
-            </w:r>
-            <w:proofErr w:type="gramStart"/>
-            <w:r>
-              <w:t>clock</w:t>
-            </w:r>
-            <w:proofErr w:type="gramEnd"/>
-            <w:r>
-              <w:t xml:space="preserve"> </w:t>
+              <w:t xml:space="preserve">User sees digital clock </w:t>
             </w:r>
           </w:p>
           <w:p>
@@ -6166,19 +5949,8 @@
                 <w:sz w:val="22"/>
                 <w:szCs w:val="22"/>
               </w:rPr>
-              <w:t xml:space="preserve">Everything works well, the timer page loads </w:t>
-            </w:r>
-            <w:proofErr w:type="gramStart"/>
-            <w:r>
-              <w:rPr>
-                <w:rFonts w:ascii="Arial" w:hAnsi="Arial" w:cs="Arial"/>
-                <w:color w:val="000000"/>
-                <w:sz w:val="22"/>
-                <w:szCs w:val="22"/>
-              </w:rPr>
-              <w:t>well</w:t>
-            </w:r>
-            <w:proofErr w:type="gramEnd"/>
+              <w:t>Everything works well, the timer page loads well</w:t>
+            </w:r>
           </w:p>
           <w:p>
             <w:pPr>
@@ -6203,19 +5975,8 @@
                 <w:sz w:val="22"/>
                 <w:szCs w:val="22"/>
               </w:rPr>
-              <w:t xml:space="preserve">The timer is responsive and accurately presents the </w:t>
-            </w:r>
-            <w:proofErr w:type="gramStart"/>
-            <w:r>
-              <w:rPr>
-                <w:rFonts w:ascii="Arial" w:hAnsi="Arial" w:cs="Arial"/>
-                <w:color w:val="000000"/>
-                <w:sz w:val="22"/>
-                <w:szCs w:val="22"/>
-              </w:rPr>
-              <w:t>time</w:t>
-            </w:r>
-            <w:proofErr w:type="gramEnd"/>
+              <w:t>The timer is responsive and accurately presents the time</w:t>
+            </w:r>
           </w:p>
           <w:p>
             <w:pPr>
@@ -6240,19 +6001,8 @@
                 <w:sz w:val="22"/>
                 <w:szCs w:val="22"/>
               </w:rPr>
-              <w:t xml:space="preserve">The UI is formatted well and fits on the </w:t>
-            </w:r>
-            <w:proofErr w:type="gramStart"/>
-            <w:r>
-              <w:rPr>
-                <w:rFonts w:ascii="Arial" w:hAnsi="Arial" w:cs="Arial"/>
-                <w:color w:val="000000"/>
-                <w:sz w:val="22"/>
-                <w:szCs w:val="22"/>
-              </w:rPr>
-              <w:t>screen</w:t>
-            </w:r>
-            <w:proofErr w:type="gramEnd"/>
+              <w:t>The UI is formatted well and fits on the screen</w:t>
+            </w:r>
           </w:p>
           <w:p>
             <w:pPr>
@@ -6359,13 +6109,8 @@
               <w:t xml:space="preserve">User sees page </w:t>
             </w:r>
             <w:r>
-              <w:t xml:space="preserve">pot change into a gif </w:t>
-            </w:r>
-            <w:proofErr w:type="gramStart"/>
-            <w:r>
-              <w:t>image</w:t>
-            </w:r>
-            <w:proofErr w:type="gramEnd"/>
+              <w:t>pot change into a gif image</w:t>
+            </w:r>
           </w:p>
           <w:p>
             <w:pPr>
@@ -6389,13 +6134,8 @@
               <w:t xml:space="preserve"> and restart</w:t>
             </w:r>
             <w:r>
-              <w:t xml:space="preserve"> button </w:t>
-            </w:r>
-            <w:proofErr w:type="gramStart"/>
-            <w:r>
-              <w:t>appear</w:t>
-            </w:r>
-            <w:proofErr w:type="gramEnd"/>
+              <w:t xml:space="preserve"> button appear</w:t>
+            </w:r>
           </w:p>
           <w:p>
             <w:pPr>
@@ -6571,19 +6311,8 @@
                 <w:sz w:val="22"/>
                 <w:szCs w:val="22"/>
               </w:rPr>
-              <w:t xml:space="preserve">The page pot’s change into a gif is fairly </w:t>
-            </w:r>
-            <w:proofErr w:type="gramStart"/>
-            <w:r>
-              <w:rPr>
-                <w:rFonts w:ascii="Arial" w:hAnsi="Arial" w:cs="Arial"/>
-                <w:color w:val="000000"/>
-                <w:sz w:val="22"/>
-                <w:szCs w:val="22"/>
-              </w:rPr>
-              <w:t>seamless</w:t>
-            </w:r>
-            <w:proofErr w:type="gramEnd"/>
+              <w:t>The page pot’s change into a gif is fairly seamless</w:t>
+            </w:r>
           </w:p>
           <w:p>
             <w:pPr>
@@ -6608,19 +6337,8 @@
                 <w:sz w:val="22"/>
                 <w:szCs w:val="22"/>
               </w:rPr>
-              <w:t xml:space="preserve">Time buttons do disappear and the end, restart and pause buttons </w:t>
-            </w:r>
-            <w:proofErr w:type="gramStart"/>
-            <w:r>
-              <w:rPr>
-                <w:rFonts w:ascii="Arial" w:hAnsi="Arial" w:cs="Arial"/>
-                <w:color w:val="000000"/>
-                <w:sz w:val="22"/>
-                <w:szCs w:val="22"/>
-              </w:rPr>
-              <w:t>appear</w:t>
-            </w:r>
-            <w:proofErr w:type="gramEnd"/>
+              <w:t>Time buttons do disappear and the end, restart and pause buttons appear</w:t>
+            </w:r>
           </w:p>
           <w:p>
             <w:pPr>
@@ -6738,15 +6456,7 @@
               <w:spacing w:line="240" w:lineRule="auto"/>
             </w:pPr>
             <w:r>
-              <w:t xml:space="preserve">Users sees image </w:t>
-            </w:r>
-            <w:proofErr w:type="gramStart"/>
-            <w:r>
-              <w:t>change</w:t>
-            </w:r>
-            <w:proofErr w:type="gramEnd"/>
-            <w:r>
-              <w:t xml:space="preserve"> </w:t>
+              <w:t xml:space="preserve">Users sees image change </w:t>
             </w:r>
           </w:p>
           <w:p>
@@ -6759,15 +6469,7 @@
               <w:spacing w:line="240" w:lineRule="auto"/>
             </w:pPr>
             <w:r>
-              <w:t xml:space="preserve">Users cannot press pause </w:t>
-            </w:r>
-            <w:proofErr w:type="gramStart"/>
-            <w:r>
-              <w:t>again</w:t>
-            </w:r>
-            <w:proofErr w:type="gramEnd"/>
-            <w:r>
-              <w:t xml:space="preserve"> </w:t>
+              <w:t xml:space="preserve">Users cannot press pause again </w:t>
             </w:r>
           </w:p>
           <w:p>
@@ -6925,19 +6627,8 @@
                 <w:szCs w:val="22"/>
               </w:rPr>
               <w:lastRenderedPageBreak/>
-              <w:t xml:space="preserve">The GIF of the plant growing changes into a gif of the plant being </w:t>
-            </w:r>
-            <w:proofErr w:type="gramStart"/>
-            <w:r>
-              <w:rPr>
-                <w:rFonts w:ascii="Arial" w:hAnsi="Arial" w:cs="Arial"/>
-                <w:color w:val="000000"/>
-                <w:sz w:val="22"/>
-                <w:szCs w:val="22"/>
-              </w:rPr>
-              <w:t>watered</w:t>
-            </w:r>
-            <w:proofErr w:type="gramEnd"/>
+              <w:t>The GIF of the plant growing changes into a gif of the plant being watered</w:t>
+            </w:r>
           </w:p>
           <w:p>
             <w:pPr>
@@ -7053,15 +6744,7 @@
               <w:spacing w:line="240" w:lineRule="auto"/>
             </w:pPr>
             <w:r>
-              <w:t xml:space="preserve">User waits for 5 </w:t>
-            </w:r>
-            <w:proofErr w:type="gramStart"/>
-            <w:r>
-              <w:t>minute</w:t>
-            </w:r>
-            <w:proofErr w:type="gramEnd"/>
-            <w:r>
-              <w:t xml:space="preserve"> on the pause page</w:t>
+              <w:t>User waits for 5 minute on the pause page</w:t>
             </w:r>
           </w:p>
         </w:tc>
@@ -7085,15 +6768,7 @@
               <w:spacing w:line="240" w:lineRule="auto"/>
             </w:pPr>
             <w:r>
-              <w:t xml:space="preserve">Users sees image </w:t>
-            </w:r>
-            <w:proofErr w:type="gramStart"/>
-            <w:r>
-              <w:t>change</w:t>
-            </w:r>
-            <w:proofErr w:type="gramEnd"/>
-            <w:r>
-              <w:t xml:space="preserve"> </w:t>
+              <w:t xml:space="preserve">Users sees image change </w:t>
             </w:r>
           </w:p>
           <w:p>
@@ -7106,15 +6781,7 @@
               <w:spacing w:line="240" w:lineRule="auto"/>
             </w:pPr>
             <w:r>
-              <w:t xml:space="preserve">User sees text </w:t>
-            </w:r>
-            <w:proofErr w:type="gramStart"/>
-            <w:r>
-              <w:t>change</w:t>
-            </w:r>
-            <w:proofErr w:type="gramEnd"/>
-            <w:r>
-              <w:t xml:space="preserve"> </w:t>
+              <w:t xml:space="preserve">User sees text change </w:t>
             </w:r>
           </w:p>
           <w:p>
@@ -7271,19 +6938,8 @@
                 <w:sz w:val="22"/>
                 <w:szCs w:val="22"/>
               </w:rPr>
-              <w:t xml:space="preserve">The 5 min wait period does not work and only lasts for 1 </w:t>
-            </w:r>
-            <w:proofErr w:type="gramStart"/>
-            <w:r>
-              <w:rPr>
-                <w:rFonts w:ascii="Arial" w:hAnsi="Arial" w:cs="Arial"/>
-                <w:color w:val="000000"/>
-                <w:sz w:val="22"/>
-                <w:szCs w:val="22"/>
-              </w:rPr>
-              <w:t>min</w:t>
-            </w:r>
-            <w:proofErr w:type="gramEnd"/>
+              <w:t>The 5 min wait period does not work and only lasts for 1 min</w:t>
+            </w:r>
           </w:p>
           <w:p>
             <w:pPr>
@@ -7533,19 +7189,8 @@
                 <w:sz w:val="22"/>
                 <w:szCs w:val="22"/>
               </w:rPr>
-              <w:t xml:space="preserve">The GIF change to the dead plant works well and is </w:t>
-            </w:r>
-            <w:proofErr w:type="gramStart"/>
-            <w:r>
-              <w:rPr>
-                <w:rFonts w:ascii="Arial" w:hAnsi="Arial" w:cs="Arial"/>
-                <w:color w:val="000000"/>
-                <w:sz w:val="22"/>
-                <w:szCs w:val="22"/>
-              </w:rPr>
-              <w:t>seamless</w:t>
-            </w:r>
-            <w:proofErr w:type="gramEnd"/>
+              <w:t>The GIF change to the dead plant works well and is seamless</w:t>
+            </w:r>
           </w:p>
           <w:p>
             <w:pPr>
@@ -7801,10 +7446,7 @@
               <w:spacing w:line="240" w:lineRule="auto"/>
             </w:pPr>
             <w:r>
-              <w:t>2</w:t>
-            </w:r>
-            <w:r>
-              <w:t>.0</w:t>
+              <w:t>2.0</w:t>
             </w:r>
           </w:p>
         </w:tc>
@@ -7823,10 +7465,7 @@
               <w:spacing w:line="240" w:lineRule="auto"/>
             </w:pPr>
             <w:r>
-              <w:t>If Study Time End is correct</w:t>
-            </w:r>
-            <w:r>
-              <w:t xml:space="preserve"> </w:t>
+              <w:t xml:space="preserve">If Study Time End is correct </w:t>
             </w:r>
           </w:p>
         </w:tc>
@@ -7886,16 +7525,8 @@
               </w:numPr>
               <w:spacing w:line="240" w:lineRule="auto"/>
             </w:pPr>
-            <w:proofErr w:type="gramStart"/>
-            <w:r>
-              <w:t>User</w:t>
-            </w:r>
-            <w:proofErr w:type="gramEnd"/>
-            <w:r>
-              <w:t xml:space="preserve"> see pot image</w:t>
-            </w:r>
-            <w:r>
-              <w:t xml:space="preserve"> change </w:t>
+            <w:r>
+              <w:t xml:space="preserve">User see pot image change </w:t>
             </w:r>
           </w:p>
           <w:p>
@@ -7908,23 +7539,7 @@
               <w:spacing w:line="240" w:lineRule="auto"/>
             </w:pPr>
             <w:r>
-              <w:t xml:space="preserve">User sees pause, </w:t>
-            </w:r>
-            <w:proofErr w:type="spellStart"/>
-            <w:r>
-              <w:t>unpause</w:t>
-            </w:r>
-            <w:proofErr w:type="spellEnd"/>
-            <w:r>
-              <w:t xml:space="preserve"> and end </w:t>
-            </w:r>
-            <w:proofErr w:type="gramStart"/>
-            <w:r>
-              <w:t>buttons</w:t>
-            </w:r>
-            <w:proofErr w:type="gramEnd"/>
-            <w:r>
-              <w:t xml:space="preserve"> </w:t>
+              <w:t xml:space="preserve">User sees pause, unpause and end buttons </w:t>
             </w:r>
           </w:p>
           <w:p>
@@ -8106,10 +7721,7 @@
               <w:spacing w:line="240" w:lineRule="auto"/>
             </w:pPr>
             <w:r>
-              <w:t>2</w:t>
-            </w:r>
-            <w:r>
-              <w:t>.1</w:t>
+              <w:t>2.1</w:t>
             </w:r>
           </w:p>
         </w:tc>
@@ -8152,18 +7764,7 @@
               <w:spacing w:line="240" w:lineRule="auto"/>
             </w:pPr>
             <w:r>
-              <w:t>User pr</w:t>
-            </w:r>
-            <w:r>
-              <w:t xml:space="preserve">ess pause </w:t>
-            </w:r>
-            <w:proofErr w:type="gramStart"/>
-            <w:r>
-              <w:t>button</w:t>
-            </w:r>
-            <w:proofErr w:type="gramEnd"/>
-            <w:r>
-              <w:t xml:space="preserve"> </w:t>
+              <w:t xml:space="preserve">User press pause button </w:t>
             </w:r>
           </w:p>
           <w:p>
@@ -8196,15 +7797,7 @@
               <w:spacing w:line="240" w:lineRule="auto"/>
             </w:pPr>
             <w:r>
-              <w:t xml:space="preserve">User sees pot image </w:t>
-            </w:r>
-            <w:proofErr w:type="gramStart"/>
-            <w:r>
-              <w:t>change</w:t>
-            </w:r>
-            <w:proofErr w:type="gramEnd"/>
-            <w:r>
-              <w:t xml:space="preserve"> </w:t>
+              <w:t xml:space="preserve">User sees pot image change </w:t>
             </w:r>
           </w:p>
           <w:p>
@@ -8217,15 +7810,7 @@
               <w:spacing w:line="240" w:lineRule="auto"/>
             </w:pPr>
             <w:r>
-              <w:t xml:space="preserve">User sees countdown timer </w:t>
-            </w:r>
-            <w:proofErr w:type="gramStart"/>
-            <w:r>
-              <w:t>stop</w:t>
-            </w:r>
-            <w:proofErr w:type="gramEnd"/>
-            <w:r>
-              <w:t xml:space="preserve"> </w:t>
+              <w:t xml:space="preserve">User sees countdown timer stop </w:t>
             </w:r>
           </w:p>
           <w:p>
@@ -8241,13 +7826,8 @@
               <w:t xml:space="preserve">User sees a </w:t>
             </w:r>
             <w:r>
-              <w:t xml:space="preserve">break time end </w:t>
-            </w:r>
-            <w:proofErr w:type="gramStart"/>
-            <w:r>
-              <w:t>time</w:t>
-            </w:r>
-            <w:proofErr w:type="gramEnd"/>
+              <w:t>break time end time</w:t>
+            </w:r>
           </w:p>
           <w:p>
             <w:pPr>
@@ -8421,15 +8001,7 @@
               <w:spacing w:line="240" w:lineRule="auto"/>
             </w:pPr>
             <w:r>
-              <w:t xml:space="preserve">If </w:t>
-            </w:r>
-            <w:proofErr w:type="spellStart"/>
-            <w:r>
-              <w:t>Unpause</w:t>
-            </w:r>
-            <w:proofErr w:type="spellEnd"/>
-            <w:r>
-              <w:t xml:space="preserve"> buttons is working correctly </w:t>
+              <w:t xml:space="preserve">If Unpause buttons is working correctly </w:t>
             </w:r>
           </w:p>
         </w:tc>
@@ -8453,15 +8025,7 @@
               <w:spacing w:line="240" w:lineRule="auto"/>
             </w:pPr>
             <w:r>
-              <w:t xml:space="preserve">User press </w:t>
-            </w:r>
-            <w:proofErr w:type="spellStart"/>
-            <w:r>
-              <w:t>unpause</w:t>
-            </w:r>
-            <w:proofErr w:type="spellEnd"/>
-            <w:r>
-              <w:t xml:space="preserve"> button </w:t>
+              <w:t xml:space="preserve">User press unpause button </w:t>
             </w:r>
           </w:p>
         </w:tc>
@@ -8485,15 +8049,7 @@
               <w:spacing w:line="240" w:lineRule="auto"/>
             </w:pPr>
             <w:r>
-              <w:t xml:space="preserve">Users sees image </w:t>
-            </w:r>
-            <w:proofErr w:type="gramStart"/>
-            <w:r>
-              <w:t>change</w:t>
-            </w:r>
-            <w:proofErr w:type="gramEnd"/>
-            <w:r>
-              <w:t xml:space="preserve">  </w:t>
+              <w:t xml:space="preserve">Users sees image change  </w:t>
             </w:r>
           </w:p>
           <w:p>
@@ -8506,16 +8062,7 @@
               <w:spacing w:line="240" w:lineRule="auto"/>
             </w:pPr>
             <w:r>
-              <w:t>User sees</w:t>
-            </w:r>
-            <w:r>
-              <w:t xml:space="preserve"> new</w:t>
-            </w:r>
-            <w:r>
-              <w:t xml:space="preserve"> “Study Time End:</w:t>
-            </w:r>
-            <w:r>
-              <w:t xml:space="preserve">” </w:t>
+              <w:t xml:space="preserve">User sees new “Study Time End:” </w:t>
             </w:r>
           </w:p>
           <w:p>
@@ -8541,13 +8088,8 @@
               <w:spacing w:line="240" w:lineRule="auto"/>
             </w:pPr>
             <w:r>
-              <w:t xml:space="preserve">User sees countdown timer </w:t>
-            </w:r>
-            <w:proofErr w:type="gramStart"/>
-            <w:r>
-              <w:t>resume</w:t>
-            </w:r>
-            <w:proofErr w:type="gramEnd"/>
+              <w:t>User sees countdown timer resume</w:t>
+            </w:r>
           </w:p>
           <w:p>
             <w:pPr>
@@ -8559,13 +8101,11 @@
               <w:spacing w:line="240" w:lineRule="auto"/>
             </w:pPr>
             <w:r>
-              <w:t xml:space="preserve">User gets a notification saying timer is </w:t>
-            </w:r>
-            <w:proofErr w:type="gramStart"/>
-            <w:r>
-              <w:t>restarted</w:t>
-            </w:r>
-            <w:proofErr w:type="gramEnd"/>
+              <w:t>User gets a notification saying timer is re</w:t>
+            </w:r>
+            <w:r>
+              <w:t>sumed</w:t>
+            </w:r>
           </w:p>
           <w:p>
             <w:pPr>
@@ -8764,15 +8304,7 @@
               <w:spacing w:line="240" w:lineRule="auto"/>
             </w:pPr>
             <w:r>
-              <w:t xml:space="preserve">User MUST enable </w:t>
-            </w:r>
-            <w:proofErr w:type="gramStart"/>
-            <w:r>
-              <w:t>notification</w:t>
-            </w:r>
-            <w:proofErr w:type="gramEnd"/>
-            <w:r>
-              <w:t xml:space="preserve"> </w:t>
+              <w:t xml:space="preserve">User MUST enable notification </w:t>
             </w:r>
           </w:p>
           <w:p>
@@ -8785,15 +8317,7 @@
               <w:spacing w:line="240" w:lineRule="auto"/>
             </w:pPr>
             <w:r>
-              <w:t xml:space="preserve">User enters VALID </w:t>
-            </w:r>
-            <w:proofErr w:type="gramStart"/>
-            <w:r>
-              <w:t>time</w:t>
-            </w:r>
-            <w:proofErr w:type="gramEnd"/>
-            <w:r>
-              <w:t xml:space="preserve"> </w:t>
+              <w:t xml:space="preserve">User enters VALID time </w:t>
             </w:r>
           </w:p>
           <w:p>
@@ -8806,15 +8330,7 @@
               <w:spacing w:line="240" w:lineRule="auto"/>
             </w:pPr>
             <w:r>
-              <w:t xml:space="preserve">User press </w:t>
-            </w:r>
-            <w:proofErr w:type="gramStart"/>
-            <w:r>
-              <w:t>start</w:t>
-            </w:r>
-            <w:proofErr w:type="gramEnd"/>
-            <w:r>
-              <w:t xml:space="preserve"> </w:t>
+              <w:t xml:space="preserve">User press start </w:t>
             </w:r>
           </w:p>
           <w:p>
@@ -8835,15 +8351,7 @@
               <w:spacing w:line="240" w:lineRule="auto"/>
             </w:pPr>
             <w:r>
-              <w:t xml:space="preserve">(if user is on </w:t>
-            </w:r>
-            <w:proofErr w:type="spellStart"/>
-            <w:r>
-              <w:t>ios</w:t>
-            </w:r>
-            <w:proofErr w:type="spellEnd"/>
-            <w:r>
-              <w:t xml:space="preserve"> must added to homepage to work, or notification function will be disabled) </w:t>
+              <w:t xml:space="preserve">(if user is on ios must added to homepage to work, or notification function will be disabled) </w:t>
             </w:r>
           </w:p>
           <w:p>
@@ -8872,13 +8380,7 @@
               <w:spacing w:line="240" w:lineRule="auto"/>
             </w:pPr>
             <w:r>
-              <w:t xml:space="preserve">When timer ends normally </w:t>
-            </w:r>
-            <w:r>
-              <w:t>(not using end button)</w:t>
-            </w:r>
-            <w:r>
-              <w:t xml:space="preserve"> the user should see a notification when it ends</w:t>
+              <w:t>When timer ends normally (not using end button) the user should see a notification when it ends</w:t>
             </w:r>
           </w:p>
         </w:tc>
@@ -9070,15 +8572,7 @@
               <w:spacing w:line="240" w:lineRule="auto"/>
             </w:pPr>
             <w:r>
-              <w:t xml:space="preserve">User enters valid </w:t>
-            </w:r>
-            <w:proofErr w:type="gramStart"/>
-            <w:r>
-              <w:t>time</w:t>
-            </w:r>
-            <w:proofErr w:type="gramEnd"/>
-            <w:r>
-              <w:t xml:space="preserve"> </w:t>
+              <w:t xml:space="preserve">User enters valid time </w:t>
             </w:r>
           </w:p>
           <w:p>
@@ -9091,15 +8585,7 @@
               <w:spacing w:line="240" w:lineRule="auto"/>
             </w:pPr>
             <w:r>
-              <w:t xml:space="preserve">User press </w:t>
-            </w:r>
-            <w:proofErr w:type="gramStart"/>
-            <w:r>
-              <w:t>start</w:t>
-            </w:r>
-            <w:proofErr w:type="gramEnd"/>
-            <w:r>
-              <w:t xml:space="preserve"> </w:t>
+              <w:t xml:space="preserve">User press start </w:t>
             </w:r>
           </w:p>
           <w:p>
@@ -9111,21 +8597,8 @@
               </w:numPr>
               <w:spacing w:line="240" w:lineRule="auto"/>
             </w:pPr>
-            <w:proofErr w:type="gramStart"/>
-            <w:r>
-              <w:t>User</w:t>
-            </w:r>
-            <w:proofErr w:type="gramEnd"/>
-            <w:r>
-              <w:t xml:space="preserve"> wait for the timer to go </w:t>
-            </w:r>
-            <w:proofErr w:type="spellStart"/>
-            <w:r>
-              <w:t>dnow</w:t>
-            </w:r>
-            <w:proofErr w:type="spellEnd"/>
-            <w:r>
-              <w:t xml:space="preserve"> </w:t>
+            <w:r>
+              <w:t xml:space="preserve">User wait for the timer to go dnow </w:t>
             </w:r>
           </w:p>
         </w:tc>
@@ -9624,18 +9097,8 @@
                                       <w:iCs/>
                                       <w:color w:val="000000" w:themeColor="text1"/>
                                     </w:rPr>
-                                    <w:t xml:space="preserve">User starts at </w:t>
+                                    <w:t>User starts at index.html</w:t>
                                   </w:r>
-                                  <w:proofErr w:type="gramStart"/>
-                                  <w:r>
-                                    <w:rPr>
-                                      <w:i/>
-                                      <w:iCs/>
-                                      <w:color w:val="000000" w:themeColor="text1"/>
-                                    </w:rPr>
-                                    <w:t>index.html</w:t>
-                                  </w:r>
-                                  <w:proofErr w:type="gramEnd"/>
                                 </w:p>
                                 <w:p>
                                   <w:pPr>
@@ -9709,23 +9172,13 @@
                                       <w:color w:val="000000" w:themeColor="text1"/>
                                     </w:rPr>
                                   </w:pPr>
-                                  <w:proofErr w:type="gramStart"/>
                                   <w:r>
                                     <w:rPr>
                                       <w:i/>
                                       <w:iCs/>
                                       <w:color w:val="000000" w:themeColor="text1"/>
                                     </w:rPr>
-                                    <w:t>User</w:t>
-                                  </w:r>
-                                  <w:proofErr w:type="gramEnd"/>
-                                  <w:r>
-                                    <w:rPr>
-                                      <w:i/>
-                                      <w:iCs/>
-                                      <w:color w:val="000000" w:themeColor="text1"/>
-                                    </w:rPr>
-                                    <w:t xml:space="preserve"> see homepage</w:t>
+                                    <w:t>User see homepage</w:t>
                                   </w:r>
                                 </w:p>
                                 <w:p>
@@ -9748,20 +9201,8 @@
                                       <w:iCs/>
                                       <w:color w:val="000000" w:themeColor="text1"/>
                                     </w:rPr>
-                                    <w:t xml:space="preserve">User see’s video thumbnail displayed in footer with arrow </w:t>
+                                    <w:t>User see’s video thumbnail displayed in footer with arrow playbutton</w:t>
                                   </w:r>
-                                  <w:proofErr w:type="spellStart"/>
-                                  <w:proofErr w:type="gramStart"/>
-                                  <w:r>
-                                    <w:rPr>
-                                      <w:i/>
-                                      <w:iCs/>
-                                      <w:color w:val="000000" w:themeColor="text1"/>
-                                    </w:rPr>
-                                    <w:t>playbutton</w:t>
-                                  </w:r>
-                                  <w:proofErr w:type="spellEnd"/>
-                                  <w:proofErr w:type="gramEnd"/>
                                 </w:p>
                                 <w:p>
                                   <w:pPr>
@@ -9783,18 +9224,8 @@
                                       <w:iCs/>
                                       <w:color w:val="000000" w:themeColor="text1"/>
                                     </w:rPr>
-                                    <w:t xml:space="preserve">User clicks play </w:t>
+                                    <w:t>User clicks play button</w:t>
                                   </w:r>
-                                  <w:proofErr w:type="gramStart"/>
-                                  <w:r>
-                                    <w:rPr>
-                                      <w:i/>
-                                      <w:iCs/>
-                                      <w:color w:val="000000" w:themeColor="text1"/>
-                                    </w:rPr>
-                                    <w:t>button</w:t>
-                                  </w:r>
-                                  <w:proofErr w:type="gramEnd"/>
                                 </w:p>
                                 <w:p>
                                   <w:pPr>
@@ -11091,18 +10522,8 @@
                                       <w:iCs/>
                                       <w:color w:val="000000" w:themeColor="text1"/>
                                     </w:rPr>
-                                    <w:t xml:space="preserve">Place a box 1000mm in front of robot, ensure robot is in line with the object and it will </w:t>
+                                    <w:t>Place a box 1000mm in front of robot, ensure robot is in line with the object and it will collide</w:t>
                                   </w:r>
-                                  <w:proofErr w:type="gramStart"/>
-                                  <w:r>
-                                    <w:rPr>
-                                      <w:i/>
-                                      <w:iCs/>
-                                      <w:color w:val="000000" w:themeColor="text1"/>
-                                    </w:rPr>
-                                    <w:t>collide</w:t>
-                                  </w:r>
-                                  <w:proofErr w:type="gramEnd"/>
                                 </w:p>
                                 <w:p>
                                   <w:pPr>
@@ -11159,18 +10580,8 @@
                                       <w:iCs/>
                                       <w:color w:val="000000" w:themeColor="text1"/>
                                     </w:rPr>
-                                    <w:t xml:space="preserve">Robot should accelerate to full </w:t>
+                                    <w:t>Robot should accelerate to full speed</w:t>
                                   </w:r>
-                                  <w:proofErr w:type="gramStart"/>
-                                  <w:r>
-                                    <w:rPr>
-                                      <w:i/>
-                                      <w:iCs/>
-                                      <w:color w:val="000000" w:themeColor="text1"/>
-                                    </w:rPr>
-                                    <w:t>speed</w:t>
-                                  </w:r>
-                                  <w:proofErr w:type="gramEnd"/>
                                 </w:p>
                                 <w:p>
                                   <w:pPr>
@@ -11215,25 +10626,7 @@
                                       <w:iCs/>
                                       <w:color w:val="000000" w:themeColor="text1"/>
                                     </w:rPr>
-                                    <w:t xml:space="preserve">When robot is 50mm from object robot should </w:t>
-                                  </w:r>
-                                  <w:proofErr w:type="spellStart"/>
-                                  <w:r>
-                                    <w:rPr>
-                                      <w:i/>
-                                      <w:iCs/>
-                                      <w:color w:val="000000" w:themeColor="text1"/>
-                                    </w:rPr>
-                                    <w:t>coem</w:t>
-                                  </w:r>
-                                  <w:proofErr w:type="spellEnd"/>
-                                  <w:r>
-                                    <w:rPr>
-                                      <w:i/>
-                                      <w:iCs/>
-                                      <w:color w:val="000000" w:themeColor="text1"/>
-                                    </w:rPr>
-                                    <w:t xml:space="preserve"> to a complete standstill and the red LED start flashing</w:t>
+                                    <w:t>When robot is 50mm from object robot should coem to a complete standstill and the red LED start flashing</w:t>
                                   </w:r>
                                 </w:p>
                               </w:tc>
@@ -11790,18 +11183,8 @@
                                 <w:iCs/>
                                 <w:color w:val="000000" w:themeColor="text1"/>
                               </w:rPr>
-                              <w:t xml:space="preserve">User starts at </w:t>
+                              <w:t>User starts at index.html</w:t>
                             </w:r>
-                            <w:proofErr w:type="gramStart"/>
-                            <w:r>
-                              <w:rPr>
-                                <w:i/>
-                                <w:iCs/>
-                                <w:color w:val="000000" w:themeColor="text1"/>
-                              </w:rPr>
-                              <w:t>index.html</w:t>
-                            </w:r>
-                            <w:proofErr w:type="gramEnd"/>
                           </w:p>
                           <w:p>
                             <w:pPr>
@@ -11875,23 +11258,13 @@
                                 <w:color w:val="000000" w:themeColor="text1"/>
                               </w:rPr>
                             </w:pPr>
-                            <w:proofErr w:type="gramStart"/>
                             <w:r>
                               <w:rPr>
                                 <w:i/>
                                 <w:iCs/>
                                 <w:color w:val="000000" w:themeColor="text1"/>
                               </w:rPr>
-                              <w:t>User</w:t>
-                            </w:r>
-                            <w:proofErr w:type="gramEnd"/>
-                            <w:r>
-                              <w:rPr>
-                                <w:i/>
-                                <w:iCs/>
-                                <w:color w:val="000000" w:themeColor="text1"/>
-                              </w:rPr>
-                              <w:t xml:space="preserve"> see homepage</w:t>
+                              <w:t>User see homepage</w:t>
                             </w:r>
                           </w:p>
                           <w:p>
@@ -11914,20 +11287,8 @@
                                 <w:iCs/>
                                 <w:color w:val="000000" w:themeColor="text1"/>
                               </w:rPr>
-                              <w:t xml:space="preserve">User see’s video thumbnail displayed in footer with arrow </w:t>
+                              <w:t>User see’s video thumbnail displayed in footer with arrow playbutton</w:t>
                             </w:r>
-                            <w:proofErr w:type="spellStart"/>
-                            <w:proofErr w:type="gramStart"/>
-                            <w:r>
-                              <w:rPr>
-                                <w:i/>
-                                <w:iCs/>
-                                <w:color w:val="000000" w:themeColor="text1"/>
-                              </w:rPr>
-                              <w:t>playbutton</w:t>
-                            </w:r>
-                            <w:proofErr w:type="spellEnd"/>
-                            <w:proofErr w:type="gramEnd"/>
                           </w:p>
                           <w:p>
                             <w:pPr>
@@ -11949,18 +11310,8 @@
                                 <w:iCs/>
                                 <w:color w:val="000000" w:themeColor="text1"/>
                               </w:rPr>
-                              <w:t xml:space="preserve">User clicks play </w:t>
+                              <w:t>User clicks play button</w:t>
                             </w:r>
-                            <w:proofErr w:type="gramStart"/>
-                            <w:r>
-                              <w:rPr>
-                                <w:i/>
-                                <w:iCs/>
-                                <w:color w:val="000000" w:themeColor="text1"/>
-                              </w:rPr>
-                              <w:t>button</w:t>
-                            </w:r>
-                            <w:proofErr w:type="gramEnd"/>
                           </w:p>
                           <w:p>
                             <w:pPr>
@@ -13257,18 +12608,8 @@
                                 <w:iCs/>
                                 <w:color w:val="000000" w:themeColor="text1"/>
                               </w:rPr>
-                              <w:t xml:space="preserve">Place a box 1000mm in front of robot, ensure robot is in line with the object and it will </w:t>
+                              <w:t>Place a box 1000mm in front of robot, ensure robot is in line with the object and it will collide</w:t>
                             </w:r>
-                            <w:proofErr w:type="gramStart"/>
-                            <w:r>
-                              <w:rPr>
-                                <w:i/>
-                                <w:iCs/>
-                                <w:color w:val="000000" w:themeColor="text1"/>
-                              </w:rPr>
-                              <w:t>collide</w:t>
-                            </w:r>
-                            <w:proofErr w:type="gramEnd"/>
                           </w:p>
                           <w:p>
                             <w:pPr>
@@ -13325,18 +12666,8 @@
                                 <w:iCs/>
                                 <w:color w:val="000000" w:themeColor="text1"/>
                               </w:rPr>
-                              <w:t xml:space="preserve">Robot should accelerate to full </w:t>
+                              <w:t>Robot should accelerate to full speed</w:t>
                             </w:r>
-                            <w:proofErr w:type="gramStart"/>
-                            <w:r>
-                              <w:rPr>
-                                <w:i/>
-                                <w:iCs/>
-                                <w:color w:val="000000" w:themeColor="text1"/>
-                              </w:rPr>
-                              <w:t>speed</w:t>
-                            </w:r>
-                            <w:proofErr w:type="gramEnd"/>
                           </w:p>
                           <w:p>
                             <w:pPr>
@@ -13381,25 +12712,7 @@
                                 <w:iCs/>
                                 <w:color w:val="000000" w:themeColor="text1"/>
                               </w:rPr>
-                              <w:t xml:space="preserve">When robot is 50mm from object robot should </w:t>
-                            </w:r>
-                            <w:proofErr w:type="spellStart"/>
-                            <w:r>
-                              <w:rPr>
-                                <w:i/>
-                                <w:iCs/>
-                                <w:color w:val="000000" w:themeColor="text1"/>
-                              </w:rPr>
-                              <w:t>coem</w:t>
-                            </w:r>
-                            <w:proofErr w:type="spellEnd"/>
-                            <w:r>
-                              <w:rPr>
-                                <w:i/>
-                                <w:iCs/>
-                                <w:color w:val="000000" w:themeColor="text1"/>
-                              </w:rPr>
-                              <w:t xml:space="preserve"> to a complete standstill and the red LED start flashing</w:t>
+                              <w:t>When robot is 50mm from object robot should coem to a complete standstill and the red LED start flashing</w:t>
                             </w:r>
                           </w:p>
                         </w:tc>

</xml_diff>